<commit_message>
- updated Algorithm.docx: decided what we're going to do
git-svn-id: https://subversion.assembla.com/svn/integrative-project/trunk@8 f68a8921-f938-4f9a-abcf-801dcbd576a8
</commit_message>
<xml_diff>
--- a/src/Algorithm.docx
+++ b/src/Algorithm.docx
@@ -3,11 +3,64 @@
 <w:document xmlns:wpc="http://schemas.microsoft.com/office/word/2010/wordprocessingCanvas" xmlns:mc="http://schemas.openxmlformats.org/markup-compatibility/2006" xmlns:o="urn:schemas-microsoft-com:office:office" xmlns:r="http://schemas.openxmlformats.org/officeDocument/2006/relationships" xmlns:m="http://schemas.openxmlformats.org/officeDocument/2006/math" xmlns:v="urn:schemas-microsoft-com:vml" xmlns:wp14="http://schemas.microsoft.com/office/word/2010/wordprocessingDrawing" xmlns:wp="http://schemas.openxmlformats.org/drawingml/2006/wordprocessingDrawing" xmlns:w10="urn:schemas-microsoft-com:office:word" xmlns:w="http://schemas.openxmlformats.org/wordprocessingml/2006/main" xmlns:w14="http://schemas.microsoft.com/office/word/2010/wordml" xmlns:w15="http://schemas.microsoft.com/office/word/2012/wordml" xmlns:wpg="http://schemas.microsoft.com/office/word/2010/wordprocessingGroup" xmlns:wpi="http://schemas.microsoft.com/office/word/2010/wordprocessingInk" xmlns:wne="http://schemas.microsoft.com/office/word/2006/wordml" xmlns:wps="http://schemas.microsoft.com/office/word/2010/wordprocessingShape" mc:Ignorable="w14 w15 wp14">
   <w:body>
     <w:p>
+      <w:pPr>
+        <w:jc w:val="center"/>
+      </w:pPr>
       <w:r>
-        <w:t>bdfvkdfsjbhgsdfk</w:t>
+        <w:t>Ahmad El-Baher</w:t>
+      </w:r>
+    </w:p>
+    <w:p>
+      <w:pPr>
+        <w:jc w:val="center"/>
+      </w:pPr>
+      <w:r>
+        <w:t>Dylan Seto</w:t>
+      </w:r>
+    </w:p>
+    <w:p>
+      <w:r>
+        <w:t>Choosing Mechanics and Waves</w:t>
+      </w:r>
+    </w:p>
+    <w:p>
+      <w:r>
+        <w:t>Mechanics Open: projectile launch</w:t>
+      </w:r>
+    </w:p>
+    <w:p>
+      <w:r>
+        <w:t xml:space="preserve">Waves: </w:t>
+      </w:r>
+    </w:p>
+    <w:p>
+      <w:pPr>
+        <w:pStyle w:val="ListParagraph"/>
+        <w:numPr>
+          <w:ilvl w:val="0"/>
+          <w:numId w:val="1"/>
+        </w:numPr>
+      </w:pPr>
+      <w:r>
+        <w:t>Optics (change position of object, focal length, and type of lens)</w:t>
+      </w:r>
+    </w:p>
+    <w:p>
+      <w:pPr>
+        <w:pStyle w:val="ListParagraph"/>
+        <w:numPr>
+          <w:ilvl w:val="0"/>
+          <w:numId w:val="1"/>
+        </w:numPr>
+      </w:pPr>
+      <w:r>
+        <w:t>Thin film interference (using different materials, show rays, tables with enhanced and missing wavelengths withi</w:t>
       </w:r>
       <w:bookmarkStart w:id="0" w:name="_GoBack"/>
       <w:bookmarkEnd w:id="0"/>
+      <w:r>
+        <w:t>n visible light range).</w:t>
+      </w:r>
     </w:p>
     <w:sectPr>
       <w:pgSz w:w="12240" w:h="15840"/>
@@ -17,6 +70,126 @@
     </w:sectPr>
   </w:body>
 </w:document>
+</file>
+
+<file path=word/numbering.xml><?xml version="1.0" encoding="utf-8"?>
+<w:numbering xmlns:wpc="http://schemas.microsoft.com/office/word/2010/wordprocessingCanvas" xmlns:mc="http://schemas.openxmlformats.org/markup-compatibility/2006" xmlns:o="urn:schemas-microsoft-com:office:office" xmlns:r="http://schemas.openxmlformats.org/officeDocument/2006/relationships" xmlns:m="http://schemas.openxmlformats.org/officeDocument/2006/math" xmlns:v="urn:schemas-microsoft-com:vml" xmlns:wp14="http://schemas.microsoft.com/office/word/2010/wordprocessingDrawing" xmlns:wp="http://schemas.openxmlformats.org/drawingml/2006/wordprocessingDrawing" xmlns:w10="urn:schemas-microsoft-com:office:word" xmlns:w="http://schemas.openxmlformats.org/wordprocessingml/2006/main" xmlns:w14="http://schemas.microsoft.com/office/word/2010/wordml" xmlns:w15="http://schemas.microsoft.com/office/word/2012/wordml" xmlns:wpg="http://schemas.microsoft.com/office/word/2010/wordprocessingGroup" xmlns:wpi="http://schemas.microsoft.com/office/word/2010/wordprocessingInk" xmlns:wne="http://schemas.microsoft.com/office/word/2006/wordml" xmlns:wps="http://schemas.microsoft.com/office/word/2010/wordprocessingShape" mc:Ignorable="w14 w15 wp14">
+  <w:abstractNum w:abstractNumId="0">
+    <w:nsid w:val="3A6030F1"/>
+    <w:multiLevelType w:val="hybridMultilevel"/>
+    <w:tmpl w:val="4F1EA2AA"/>
+    <w:lvl w:ilvl="0" w:tplc="C506FB68">
+      <w:numFmt w:val="bullet"/>
+      <w:lvlText w:val="-"/>
+      <w:lvlJc w:val="left"/>
+      <w:pPr>
+        <w:ind w:left="1080" w:hanging="360"/>
+      </w:pPr>
+      <w:rPr>
+        <w:rFonts w:ascii="Calibri" w:eastAsiaTheme="minorHAnsi" w:hAnsi="Calibri" w:cstheme="minorBidi" w:hint="default"/>
+      </w:rPr>
+    </w:lvl>
+    <w:lvl w:ilvl="1" w:tplc="10090003" w:tentative="1">
+      <w:start w:val="1"/>
+      <w:numFmt w:val="bullet"/>
+      <w:lvlText w:val="o"/>
+      <w:lvlJc w:val="left"/>
+      <w:pPr>
+        <w:ind w:left="1800" w:hanging="360"/>
+      </w:pPr>
+      <w:rPr>
+        <w:rFonts w:ascii="Courier New" w:hAnsi="Courier New" w:cs="Courier New" w:hint="default"/>
+      </w:rPr>
+    </w:lvl>
+    <w:lvl w:ilvl="2" w:tplc="10090005" w:tentative="1">
+      <w:start w:val="1"/>
+      <w:numFmt w:val="bullet"/>
+      <w:lvlText w:val=""/>
+      <w:lvlJc w:val="left"/>
+      <w:pPr>
+        <w:ind w:left="2520" w:hanging="360"/>
+      </w:pPr>
+      <w:rPr>
+        <w:rFonts w:ascii="Wingdings" w:hAnsi="Wingdings" w:hint="default"/>
+      </w:rPr>
+    </w:lvl>
+    <w:lvl w:ilvl="3" w:tplc="10090001" w:tentative="1">
+      <w:start w:val="1"/>
+      <w:numFmt w:val="bullet"/>
+      <w:lvlText w:val=""/>
+      <w:lvlJc w:val="left"/>
+      <w:pPr>
+        <w:ind w:left="3240" w:hanging="360"/>
+      </w:pPr>
+      <w:rPr>
+        <w:rFonts w:ascii="Symbol" w:hAnsi="Symbol" w:hint="default"/>
+      </w:rPr>
+    </w:lvl>
+    <w:lvl w:ilvl="4" w:tplc="10090003" w:tentative="1">
+      <w:start w:val="1"/>
+      <w:numFmt w:val="bullet"/>
+      <w:lvlText w:val="o"/>
+      <w:lvlJc w:val="left"/>
+      <w:pPr>
+        <w:ind w:left="3960" w:hanging="360"/>
+      </w:pPr>
+      <w:rPr>
+        <w:rFonts w:ascii="Courier New" w:hAnsi="Courier New" w:cs="Courier New" w:hint="default"/>
+      </w:rPr>
+    </w:lvl>
+    <w:lvl w:ilvl="5" w:tplc="10090005" w:tentative="1">
+      <w:start w:val="1"/>
+      <w:numFmt w:val="bullet"/>
+      <w:lvlText w:val=""/>
+      <w:lvlJc w:val="left"/>
+      <w:pPr>
+        <w:ind w:left="4680" w:hanging="360"/>
+      </w:pPr>
+      <w:rPr>
+        <w:rFonts w:ascii="Wingdings" w:hAnsi="Wingdings" w:hint="default"/>
+      </w:rPr>
+    </w:lvl>
+    <w:lvl w:ilvl="6" w:tplc="10090001" w:tentative="1">
+      <w:start w:val="1"/>
+      <w:numFmt w:val="bullet"/>
+      <w:lvlText w:val=""/>
+      <w:lvlJc w:val="left"/>
+      <w:pPr>
+        <w:ind w:left="5400" w:hanging="360"/>
+      </w:pPr>
+      <w:rPr>
+        <w:rFonts w:ascii="Symbol" w:hAnsi="Symbol" w:hint="default"/>
+      </w:rPr>
+    </w:lvl>
+    <w:lvl w:ilvl="7" w:tplc="10090003" w:tentative="1">
+      <w:start w:val="1"/>
+      <w:numFmt w:val="bullet"/>
+      <w:lvlText w:val="o"/>
+      <w:lvlJc w:val="left"/>
+      <w:pPr>
+        <w:ind w:left="6120" w:hanging="360"/>
+      </w:pPr>
+      <w:rPr>
+        <w:rFonts w:ascii="Courier New" w:hAnsi="Courier New" w:cs="Courier New" w:hint="default"/>
+      </w:rPr>
+    </w:lvl>
+    <w:lvl w:ilvl="8" w:tplc="10090005" w:tentative="1">
+      <w:start w:val="1"/>
+      <w:numFmt w:val="bullet"/>
+      <w:lvlText w:val=""/>
+      <w:lvlJc w:val="left"/>
+      <w:pPr>
+        <w:ind w:left="6840" w:hanging="360"/>
+      </w:pPr>
+      <w:rPr>
+        <w:rFonts w:ascii="Wingdings" w:hAnsi="Wingdings" w:hint="default"/>
+      </w:rPr>
+    </w:lvl>
+  </w:abstractNum>
+  <w:num w:numId="1">
+    <w:abstractNumId w:val="0"/>
+  </w:num>
+</w:numbering>
 </file>
 
 <file path=word/styles.xml><?xml version="1.0" encoding="utf-8"?>
@@ -440,6 +613,17 @@
     <w:semiHidden/>
     <w:unhideWhenUsed/>
   </w:style>
+  <w:style w:type="paragraph" w:styleId="ListParagraph">
+    <w:name w:val="List Paragraph"/>
+    <w:basedOn w:val="Normal"/>
+    <w:uiPriority w:val="34"/>
+    <w:qFormat/>
+    <w:rsid w:val="000E2E21"/>
+    <w:pPr>
+      <w:ind w:left="720"/>
+      <w:contextualSpacing/>
+    </w:pPr>
+  </w:style>
 </w:styles>
 </file>
 

</xml_diff>